<commit_message>
Post feedback update to data wrangling
</commit_message>
<xml_diff>
--- a/11 Writeup/Capstone1_writeup_datawrangling.docx
+++ b/11 Writeup/Capstone1_writeup_datawrangling.docx
@@ -7,13 +7,24 @@
         <w:pStyle w:val="Heading1"/>
       </w:pPr>
       <w:r>
+        <w:t xml:space="preserve"># </w:t>
+      </w:r>
+      <w:r>
         <w:t>Capstone1: Write up for Data Wrangling</w:t>
       </w:r>
     </w:p>
     <w:p/>
     <w:p>
       <w:r>
-        <w:t xml:space="preserve">The purpose of this document is to explain the steps taken to clean and process the Capstone project data set and some of the findings from the process. A number of sources were used to support this work and they have been are attributed in the final section of the report. </w:t>
+        <w:t xml:space="preserve">The purpose of this document is to explain the steps taken to clean and process the Capstone project data set and some of the findings from the process. A number of sources were used to support this work and have been </w:t>
+      </w:r>
+      <w:r>
+        <w:t>referenced</w:t>
+      </w:r>
+      <w:bookmarkStart w:id="0" w:name="_GoBack"/>
+      <w:bookmarkEnd w:id="0"/>
+      <w:r>
+        <w:t xml:space="preserve"> in the final section of the report. </w:t>
       </w:r>
     </w:p>
     <w:p/>
@@ -75,43 +86,12 @@
         <w:t>10</w:t>
       </w:r>
       <w:r>
-        <w:t>. Pre-processing the data:</w:t>
-      </w:r>
-    </w:p>
-    <w:p>
-      <w:r>
-        <w:t xml:space="preserve">    - Case conversion</w:t>
-      </w:r>
-    </w:p>
-    <w:p>
-      <w:r>
-        <w:t xml:space="preserve">    - Punctuation removal</w:t>
-      </w:r>
-    </w:p>
-    <w:p>
-      <w:r>
-        <w:t xml:space="preserve">    - Removal of stop words</w:t>
-      </w:r>
-    </w:p>
-    <w:p>
-      <w:r>
-        <w:t xml:space="preserve">    </w:t>
-      </w:r>
-      <w:r>
-        <w:t>- Lemmatization</w:t>
-      </w:r>
-    </w:p>
-    <w:p>
-      <w:r>
-        <w:t xml:space="preserve">  11</w:t>
-      </w:r>
-      <w:r>
-        <w:t>. Vectorise text</w:t>
-      </w:r>
-    </w:p>
-    <w:p>
-      <w:r>
-        <w:t xml:space="preserve">  12</w:t>
+        <w:t>. Pre-processing the data</w:t>
+      </w:r>
+    </w:p>
+    <w:p>
+      <w:r>
+        <w:t>11</w:t>
       </w:r>
       <w:r>
         <w:t>. Saving the output</w:t>
@@ -244,7 +224,13 @@
     </w:p>
     <w:p>
       <w:r>
-        <w:t xml:space="preserve">- nltk for stopwords, the lemmerization, </w:t>
+        <w:t>- nltk for</w:t>
+      </w:r>
+      <w:r>
+        <w:t xml:space="preserve"> stopwords, the lemmat</w:t>
+      </w:r>
+      <w:r>
+        <w:t xml:space="preserve">ization, </w:t>
       </w:r>
     </w:p>
     <w:p>
@@ -393,6 +379,9 @@
     </w:p>
     <w:p>
       <w:r>
+        <w:rPr>
+          <w:noProof/>
+        </w:rPr>
         <w:drawing>
           <wp:inline distT="0" distB="0" distL="0" distR="0" wp14:anchorId="18C615D2" wp14:editId="023FCC05">
             <wp:extent cx="4678326" cy="3771900"/>
@@ -660,7 +649,17 @@
         <w:t xml:space="preserve"> location and opening hours were dropped.</w:t>
       </w:r>
     </w:p>
-    <w:p/>
+    <w:p>
+      <w:r>
+        <w:t>Namely: `</w:t>
+      </w:r>
+      <w:r>
+        <w:t>dropped_columns = ['address','city','hours', 'is_open','neighborhood','postal_code', 'state', 'latitude', 'longitude']</w:t>
+      </w:r>
+      <w:r>
+        <w:t>`</w:t>
+      </w:r>
+    </w:p>
     <w:p>
       <w:pPr>
         <w:pStyle w:val="Heading3"/>
@@ -671,10 +670,41 @@
     </w:p>
     <w:p>
       <w:r>
-        <w:t xml:space="preserve">Restaurant business data frame was mereged with the review dataframe.  </w:t>
-      </w:r>
-    </w:p>
-    <w:p/>
+        <w:t>Restaurant busi</w:t>
+      </w:r>
+      <w:r>
+        <w:t>ness data frame was mer</w:t>
+      </w:r>
+      <w:r>
+        <w:t xml:space="preserve">ged with the review dataframe.  </w:t>
+      </w:r>
+      <w:r>
+        <w:t xml:space="preserve">The data was merged using an inner join </w:t>
+      </w:r>
+      <w:r>
+        <w:t>on</w:t>
+      </w:r>
+      <w:r>
+        <w:t xml:space="preserve"> the </w:t>
+      </w:r>
+      <w:r>
+        <w:t>‘business_id’</w:t>
+      </w:r>
+      <w:r>
+        <w:t xml:space="preserve">. </w:t>
+      </w:r>
+    </w:p>
+    <w:p>
+      <w:r>
+        <w:t>`</w:t>
+      </w:r>
+      <w:r>
+        <w:t>joint_df = pd.merge(reviews_df, restaurants_df, on='business_id', suffixes=['_review', '_business'])</w:t>
+      </w:r>
+      <w:r>
+        <w:t>`</w:t>
+      </w:r>
+    </w:p>
     <w:p>
       <w:pPr>
         <w:pStyle w:val="Heading3"/>
@@ -719,19 +749,31 @@
         <w:t>7</w:t>
       </w:r>
       <w:r>
+        <w:t>4</w:t>
+      </w:r>
+      <w:r>
         <w:t xml:space="preserve"> million from all businesses </w:t>
       </w:r>
       <w:r>
         <w:t xml:space="preserve">to </w:t>
       </w:r>
       <w:r>
-        <w:t>~ 2.9 million</w:t>
+        <w:t>~ 2.9</w:t>
+      </w:r>
+      <w:r>
+        <w:t>2</w:t>
+      </w:r>
+      <w:r>
+        <w:t xml:space="preserve"> million</w:t>
       </w:r>
       <w:r>
         <w:t xml:space="preserve"> from restaurants </w:t>
       </w:r>
       <w:r>
-        <w:t xml:space="preserve">alone to the ~2.9 </w:t>
+        <w:t>alone to the ~2.88</w:t>
+      </w:r>
+      <w:r>
+        <w:t xml:space="preserve"> </w:t>
       </w:r>
       <w:r>
         <w:t>from restaurants in the USA bounding box</w:t>
@@ -865,7 +907,13 @@
     </w:p>
     <w:p>
       <w:r>
-        <w:t xml:space="preserve">        # Remove stop words and lemmertize</w:t>
+        <w:t xml:space="preserve">        # Remove stop words and l</w:t>
+      </w:r>
+      <w:r>
+        <w:t>emma</w:t>
+      </w:r>
+      <w:r>
+        <w:t>tize</w:t>
       </w:r>
     </w:p>
     <w:p>
@@ -905,13 +953,19 @@
     </w:p>
     <w:p>
       <w:r>
-        <w:t>4. Lemmerization of words</w:t>
+        <w:t>4. Lemmat</w:t>
+      </w:r>
+      <w:r>
+        <w:t>ization of words</w:t>
       </w:r>
     </w:p>
     <w:p>
       <w:r>
         <w:t>5. Conversion for review text string to a list of words</w:t>
       </w:r>
+      <w:r>
+        <w:t xml:space="preserve"> (tokenization)</w:t>
+      </w:r>
     </w:p>
     <w:p/>
     <w:p>
@@ -999,7 +1053,13 @@
         <w:t xml:space="preserve">    </w:t>
       </w:r>
       <w:r>
-        <w:t># Convert all text to lower case, tokenize into list of strings, remove punctuation and stop words, and lemmertize</w:t>
+        <w:t># Convert all text to lower case, tokenize into list of strings, remove punctu</w:t>
+      </w:r>
+      <w:r>
+        <w:t>ation and stop words, and lemma</w:t>
+      </w:r>
+      <w:r>
+        <w:t>tize</w:t>
       </w:r>
     </w:p>
     <w:p>
@@ -1092,621 +1152,89 @@
         <w:t xml:space="preserve">    ```</w:t>
       </w:r>
     </w:p>
+    <w:p>
+      <w:r>
+        <w:t xml:space="preserve">Finally, unrequired columns from the merged dataset will be dropped. It may be noted that </w:t>
+      </w:r>
+      <w:r>
+        <w:t>the text column has an observation that does not store and load well and will need to be found and removed if text column is to be included.</w:t>
+      </w:r>
+      <w:r>
+        <w:t xml:space="preserve"> </w:t>
+      </w:r>
+    </w:p>
+    <w:p>
+      <w:r>
+        <w:t>Namely: `</w:t>
+      </w:r>
+      <w:r>
+        <w:t>dropped_columns = ['business_id', 'review_id', 'text', 'name']</w:t>
+      </w:r>
+      <w:r>
+        <w:t>`</w:t>
+      </w:r>
+    </w:p>
+    <w:p/>
     <w:p>
       <w:pPr>
         <w:pStyle w:val="Heading3"/>
       </w:pPr>
       <w:r>
-        <w:t>### 11. Vectorise text</w:t>
-      </w:r>
-    </w:p>
-    <w:p>
-      <w:r>
-        <w:t>Once the review text has been preprocessed, it is ready</w:t>
-      </w:r>
-      <w:r>
-        <w:t xml:space="preserve"> to be converted into a vector. First, the vectorizer needs to be defined. In our case we have set the parameters as follows</w:t>
-      </w:r>
-      <w:r>
-        <w:t>:</w:t>
-      </w:r>
-    </w:p>
-    <w:p>
-      <w:r>
-        <w:t xml:space="preserve">    ```</w:t>
-      </w:r>
-    </w:p>
-    <w:p>
-      <w:r>
-        <w:t xml:space="preserve">    n_features = 3000</w:t>
-      </w:r>
-    </w:p>
-    <w:p>
-      <w:r>
-        <w:t xml:space="preserve">    vectorizer = CountVectorizer(analyzer = pre_process_review,</w:t>
-      </w:r>
-    </w:p>
-    <w:p>
-      <w:r>
-        <w:t xml:space="preserve">                                 max_features = n_features,</w:t>
-      </w:r>
-    </w:p>
-    <w:p>
-      <w:r>
-        <w:t xml:space="preserve">                                 max_df=0.95, </w:t>
-      </w:r>
-    </w:p>
-    <w:p>
-      <w:r>
-        <w:t xml:space="preserve">                                 min_df=2).fit(joint_df['text'])</w:t>
-      </w:r>
-    </w:p>
-    <w:p>
-      <w:r>
-        <w:t>```</w:t>
-      </w:r>
-    </w:p>
-    <w:p>
-      <w:r>
-        <w:t xml:space="preserve">max_features: The total number of words used in the bag of words is restricted to 3000. This number is arbitrary large but can be tweaked in the future if necessary. </w:t>
-      </w:r>
-    </w:p>
-    <w:p>
-      <w:r>
-        <w:t xml:space="preserve">max_df: This restriction is the upper threshold of the document frequency that can be expected. This has been arbitrarily set at 95% but can be lowered if commonly occurring words are not helpful. </w:t>
-      </w:r>
-    </w:p>
-    <w:p>
-      <w:r>
-        <w:t xml:space="preserve">min_df: This is the </w:t>
-      </w:r>
-      <w:r>
-        <w:t xml:space="preserve">lower threshold for the document frequency that must be met for the word to feature. </w:t>
-      </w:r>
-      <w:r>
-        <w:t xml:space="preserve">If </w:t>
-      </w:r>
-      <w:r>
-        <w:t xml:space="preserve">it is a </w:t>
-      </w:r>
-      <w:r>
-        <w:t xml:space="preserve">float, the parameter represents a proportion of </w:t>
-      </w:r>
-      <w:bookmarkStart w:id="0" w:name="_GoBack"/>
-      <w:r>
-        <w:t xml:space="preserve">documents, </w:t>
-      </w:r>
-      <w:r>
-        <w:t xml:space="preserve">if it is an </w:t>
-      </w:r>
-      <w:r>
-        <w:t>integer</w:t>
-      </w:r>
-      <w:r>
-        <w:t xml:space="preserve">, the parameter represents </w:t>
-      </w:r>
-      <w:r>
-        <w:t>absolute counts.</w:t>
-      </w:r>
-      <w:r>
-        <w:t xml:space="preserve"> </w:t>
-      </w:r>
-    </w:p>
-    <w:bookmarkEnd w:id="0"/>
-    <w:p>
-      <w:r>
-        <w:t>For more information on the parameters of CountVectorizer, refer to reference [7] [8]</w:t>
-      </w:r>
-    </w:p>
-    <w:p/>
-    <w:p>
-      <w:r>
-        <w:t xml:space="preserve">It may be observed that these parameters create a vectorizer with 3,000 features (the limit). The vectorized reviews create an array with the following properties: </w:t>
-      </w:r>
-    </w:p>
-    <w:tbl>
-      <w:tblPr>
-        <w:tblStyle w:val="LightShading"/>
-        <w:tblW w:w="0" w:type="auto"/>
-        <w:tblLook w:val="04A0" w:firstRow="1" w:lastRow="0" w:firstColumn="1" w:lastColumn="0" w:noHBand="0" w:noVBand="1"/>
-      </w:tblPr>
-      <w:tblGrid>
-        <w:gridCol w:w="2661"/>
-        <w:gridCol w:w="2065"/>
-        <w:gridCol w:w="2065"/>
-        <w:gridCol w:w="2065"/>
-      </w:tblGrid>
-      <w:tr>
-        <w:trPr>
-          <w:cnfStyle w:val="100000000000" w:firstRow="1" w:lastRow="0" w:firstColumn="0" w:lastColumn="0" w:oddVBand="0" w:evenVBand="0" w:oddHBand="0" w:evenHBand="0" w:firstRowFirstColumn="0" w:firstRowLastColumn="0" w:lastRowFirstColumn="0" w:lastRowLastColumn="0"/>
-        </w:trPr>
-        <w:tc>
-          <w:tcPr>
-            <w:cnfStyle w:val="001000000000" w:firstRow="0" w:lastRow="0" w:firstColumn="1" w:lastColumn="0" w:oddVBand="0" w:evenVBand="0" w:oddHBand="0" w:evenHBand="0" w:firstRowFirstColumn="0" w:firstRowLastColumn="0" w:lastRowFirstColumn="0" w:lastRowLastColumn="0"/>
-            <w:tcW w:w="2661" w:type="dxa"/>
-          </w:tcPr>
-          <w:p/>
-        </w:tc>
-        <w:tc>
-          <w:tcPr>
-            <w:tcW w:w="2065" w:type="dxa"/>
-          </w:tcPr>
-          <w:p>
-            <w:pPr>
-              <w:cnfStyle w:val="100000000000" w:firstRow="1" w:lastRow="0" w:firstColumn="0" w:lastColumn="0" w:oddVBand="0" w:evenVBand="0" w:oddHBand="0" w:evenHBand="0" w:firstRowFirstColumn="0" w:firstRowLastColumn="0" w:lastRowFirstColumn="0" w:lastRowLastColumn="0"/>
-            </w:pPr>
-            <w:r>
-              <w:t>Config 1</w:t>
-            </w:r>
-          </w:p>
-        </w:tc>
-        <w:tc>
-          <w:tcPr>
-            <w:tcW w:w="2065" w:type="dxa"/>
-          </w:tcPr>
-          <w:p>
-            <w:pPr>
-              <w:cnfStyle w:val="100000000000" w:firstRow="1" w:lastRow="0" w:firstColumn="0" w:lastColumn="0" w:oddVBand="0" w:evenVBand="0" w:oddHBand="0" w:evenHBand="0" w:firstRowFirstColumn="0" w:firstRowLastColumn="0" w:lastRowFirstColumn="0" w:lastRowLastColumn="0"/>
-            </w:pPr>
-            <w:r>
-              <w:t>Config 2</w:t>
-            </w:r>
-          </w:p>
-        </w:tc>
-        <w:tc>
-          <w:tcPr>
-            <w:tcW w:w="2065" w:type="dxa"/>
-          </w:tcPr>
-          <w:p>
-            <w:pPr>
-              <w:cnfStyle w:val="100000000000" w:firstRow="1" w:lastRow="0" w:firstColumn="0" w:lastColumn="0" w:oddVBand="0" w:evenVBand="0" w:oddHBand="0" w:evenHBand="0" w:firstRowFirstColumn="0" w:firstRowLastColumn="0" w:lastRowFirstColumn="0" w:lastRowLastColumn="0"/>
-            </w:pPr>
-            <w:r>
-              <w:t>Config 3</w:t>
-            </w:r>
-          </w:p>
-        </w:tc>
-      </w:tr>
-      <w:tr>
-        <w:trPr>
-          <w:cnfStyle w:val="000000100000" w:firstRow="0" w:lastRow="0" w:firstColumn="0" w:lastColumn="0" w:oddVBand="0" w:evenVBand="0" w:oddHBand="1" w:evenHBand="0" w:firstRowFirstColumn="0" w:firstRowLastColumn="0" w:lastRowFirstColumn="0" w:lastRowLastColumn="0"/>
-        </w:trPr>
-        <w:tc>
-          <w:tcPr>
-            <w:cnfStyle w:val="001000000000" w:firstRow="0" w:lastRow="0" w:firstColumn="1" w:lastColumn="0" w:oddVBand="0" w:evenVBand="0" w:oddHBand="0" w:evenHBand="0" w:firstRowFirstColumn="0" w:firstRowLastColumn="0" w:lastRowFirstColumn="0" w:lastRowLastColumn="0"/>
-            <w:tcW w:w="2661" w:type="dxa"/>
-          </w:tcPr>
-          <w:p>
-            <w:r>
-              <w:t>n_features</w:t>
-            </w:r>
-          </w:p>
-        </w:tc>
-        <w:tc>
-          <w:tcPr>
-            <w:tcW w:w="2065" w:type="dxa"/>
-          </w:tcPr>
-          <w:p>
-            <w:pPr>
-              <w:cnfStyle w:val="000000100000" w:firstRow="0" w:lastRow="0" w:firstColumn="0" w:lastColumn="0" w:oddVBand="0" w:evenVBand="0" w:oddHBand="1" w:evenHBand="0" w:firstRowFirstColumn="0" w:firstRowLastColumn="0" w:lastRowFirstColumn="0" w:lastRowLastColumn="0"/>
-            </w:pPr>
-            <w:r>
-              <w:t>3000</w:t>
-            </w:r>
-          </w:p>
-        </w:tc>
-        <w:tc>
-          <w:tcPr>
-            <w:tcW w:w="2065" w:type="dxa"/>
-          </w:tcPr>
-          <w:p>
-            <w:pPr>
-              <w:cnfStyle w:val="000000100000" w:firstRow="0" w:lastRow="0" w:firstColumn="0" w:lastColumn="0" w:oddVBand="0" w:evenVBand="0" w:oddHBand="1" w:evenHBand="0" w:firstRowFirstColumn="0" w:firstRowLastColumn="0" w:lastRowFirstColumn="0" w:lastRowLastColumn="0"/>
-            </w:pPr>
-            <w:r>
-              <w:t>3000</w:t>
-            </w:r>
-          </w:p>
-        </w:tc>
-        <w:tc>
-          <w:tcPr>
-            <w:tcW w:w="2065" w:type="dxa"/>
-          </w:tcPr>
-          <w:p>
-            <w:pPr>
-              <w:cnfStyle w:val="000000100000" w:firstRow="0" w:lastRow="0" w:firstColumn="0" w:lastColumn="0" w:oddVBand="0" w:evenVBand="0" w:oddHBand="1" w:evenHBand="0" w:firstRowFirstColumn="0" w:firstRowLastColumn="0" w:lastRowFirstColumn="0" w:lastRowLastColumn="0"/>
-            </w:pPr>
-          </w:p>
-        </w:tc>
-      </w:tr>
-      <w:tr>
-        <w:tc>
-          <w:tcPr>
-            <w:cnfStyle w:val="001000000000" w:firstRow="0" w:lastRow="0" w:firstColumn="1" w:lastColumn="0" w:oddVBand="0" w:evenVBand="0" w:oddHBand="0" w:evenHBand="0" w:firstRowFirstColumn="0" w:firstRowLastColumn="0" w:lastRowFirstColumn="0" w:lastRowLastColumn="0"/>
-            <w:tcW w:w="2661" w:type="dxa"/>
-          </w:tcPr>
-          <w:p>
-            <w:r>
-              <w:t>max_df</w:t>
-            </w:r>
-          </w:p>
-        </w:tc>
-        <w:tc>
-          <w:tcPr>
-            <w:tcW w:w="2065" w:type="dxa"/>
-          </w:tcPr>
-          <w:p>
-            <w:pPr>
-              <w:cnfStyle w:val="000000000000" w:firstRow="0" w:lastRow="0" w:firstColumn="0" w:lastColumn="0" w:oddVBand="0" w:evenVBand="0" w:oddHBand="0" w:evenHBand="0" w:firstRowFirstColumn="0" w:firstRowLastColumn="0" w:lastRowFirstColumn="0" w:lastRowLastColumn="0"/>
-            </w:pPr>
-            <w:r>
-              <w:t>0.95</w:t>
-            </w:r>
-          </w:p>
-        </w:tc>
-        <w:tc>
-          <w:tcPr>
-            <w:tcW w:w="2065" w:type="dxa"/>
-          </w:tcPr>
-          <w:p>
-            <w:pPr>
-              <w:cnfStyle w:val="000000000000" w:firstRow="0" w:lastRow="0" w:firstColumn="0" w:lastColumn="0" w:oddVBand="0" w:evenVBand="0" w:oddHBand="0" w:evenHBand="0" w:firstRowFirstColumn="0" w:firstRowLastColumn="0" w:lastRowFirstColumn="0" w:lastRowLastColumn="0"/>
-            </w:pPr>
-            <w:r>
-              <w:t>0.95</w:t>
-            </w:r>
-          </w:p>
-        </w:tc>
-        <w:tc>
-          <w:tcPr>
-            <w:tcW w:w="2065" w:type="dxa"/>
-          </w:tcPr>
-          <w:p>
-            <w:pPr>
-              <w:cnfStyle w:val="000000000000" w:firstRow="0" w:lastRow="0" w:firstColumn="0" w:lastColumn="0" w:oddVBand="0" w:evenVBand="0" w:oddHBand="0" w:evenHBand="0" w:firstRowFirstColumn="0" w:firstRowLastColumn="0" w:lastRowFirstColumn="0" w:lastRowLastColumn="0"/>
-            </w:pPr>
-          </w:p>
-        </w:tc>
-      </w:tr>
-      <w:tr>
-        <w:trPr>
-          <w:cnfStyle w:val="000000100000" w:firstRow="0" w:lastRow="0" w:firstColumn="0" w:lastColumn="0" w:oddVBand="0" w:evenVBand="0" w:oddHBand="1" w:evenHBand="0" w:firstRowFirstColumn="0" w:firstRowLastColumn="0" w:lastRowFirstColumn="0" w:lastRowLastColumn="0"/>
-        </w:trPr>
-        <w:tc>
-          <w:tcPr>
-            <w:cnfStyle w:val="001000000000" w:firstRow="0" w:lastRow="0" w:firstColumn="1" w:lastColumn="0" w:oddVBand="0" w:evenVBand="0" w:oddHBand="0" w:evenHBand="0" w:firstRowFirstColumn="0" w:firstRowLastColumn="0" w:lastRowFirstColumn="0" w:lastRowLastColumn="0"/>
-            <w:tcW w:w="2661" w:type="dxa"/>
-          </w:tcPr>
-          <w:p>
-            <w:r>
-              <w:t>min_df</w:t>
-            </w:r>
-          </w:p>
-        </w:tc>
-        <w:tc>
-          <w:tcPr>
-            <w:tcW w:w="2065" w:type="dxa"/>
-          </w:tcPr>
-          <w:p>
-            <w:pPr>
-              <w:cnfStyle w:val="000000100000" w:firstRow="0" w:lastRow="0" w:firstColumn="0" w:lastColumn="0" w:oddVBand="0" w:evenVBand="0" w:oddHBand="1" w:evenHBand="0" w:firstRowFirstColumn="0" w:firstRowLastColumn="0" w:lastRowFirstColumn="0" w:lastRowLastColumn="0"/>
-            </w:pPr>
-            <w:r>
-              <w:t>2</w:t>
-            </w:r>
-          </w:p>
-        </w:tc>
-        <w:tc>
-          <w:tcPr>
-            <w:tcW w:w="2065" w:type="dxa"/>
-          </w:tcPr>
-          <w:p>
-            <w:pPr>
-              <w:cnfStyle w:val="000000100000" w:firstRow="0" w:lastRow="0" w:firstColumn="0" w:lastColumn="0" w:oddVBand="0" w:evenVBand="0" w:oddHBand="1" w:evenHBand="0" w:firstRowFirstColumn="0" w:firstRowLastColumn="0" w:lastRowFirstColumn="0" w:lastRowLastColumn="0"/>
-            </w:pPr>
-            <w:r>
-              <w:t>2</w:t>
-            </w:r>
-          </w:p>
-        </w:tc>
-        <w:tc>
-          <w:tcPr>
-            <w:tcW w:w="2065" w:type="dxa"/>
-          </w:tcPr>
-          <w:p>
-            <w:pPr>
-              <w:cnfStyle w:val="000000100000" w:firstRow="0" w:lastRow="0" w:firstColumn="0" w:lastColumn="0" w:oddVBand="0" w:evenVBand="0" w:oddHBand="1" w:evenHBand="0" w:firstRowFirstColumn="0" w:firstRowLastColumn="0" w:lastRowFirstColumn="0" w:lastRowLastColumn="0"/>
-            </w:pPr>
-          </w:p>
-        </w:tc>
-      </w:tr>
-      <w:tr>
-        <w:tc>
-          <w:tcPr>
-            <w:cnfStyle w:val="001000000000" w:firstRow="0" w:lastRow="0" w:firstColumn="1" w:lastColumn="0" w:oddVBand="0" w:evenVBand="0" w:oddHBand="0" w:evenHBand="0" w:firstRowFirstColumn="0" w:firstRowLastColumn="0" w:lastRowFirstColumn="0" w:lastRowLastColumn="0"/>
-            <w:tcW w:w="2661" w:type="dxa"/>
-          </w:tcPr>
-          <w:p>
-            <w:r>
-              <w:t>sparse matrix shape</w:t>
-            </w:r>
-          </w:p>
-        </w:tc>
-        <w:tc>
-          <w:tcPr>
-            <w:tcW w:w="2065" w:type="dxa"/>
-          </w:tcPr>
-          <w:p>
-            <w:pPr>
-              <w:cnfStyle w:val="000000000000" w:firstRow="0" w:lastRow="0" w:firstColumn="0" w:lastColumn="0" w:oddVBand="0" w:evenVBand="0" w:oddHBand="0" w:evenHBand="0" w:firstRowFirstColumn="0" w:firstRowLastColumn="0" w:lastRowFirstColumn="0" w:lastRowLastColumn="0"/>
-            </w:pPr>
-            <w:r>
-              <w:t>2876509, 3000</w:t>
-            </w:r>
-          </w:p>
-        </w:tc>
-        <w:tc>
-          <w:tcPr>
-            <w:tcW w:w="2065" w:type="dxa"/>
-          </w:tcPr>
-          <w:p>
-            <w:pPr>
-              <w:cnfStyle w:val="000000000000" w:firstRow="0" w:lastRow="0" w:firstColumn="0" w:lastColumn="0" w:oddVBand="0" w:evenVBand="0" w:oddHBand="0" w:evenHBand="0" w:firstRowFirstColumn="0" w:firstRowLastColumn="0" w:lastRowFirstColumn="0" w:lastRowLastColumn="0"/>
-            </w:pPr>
-            <w:r>
-              <w:t>2876509, 3000</w:t>
-            </w:r>
-          </w:p>
-        </w:tc>
-        <w:tc>
-          <w:tcPr>
-            <w:tcW w:w="2065" w:type="dxa"/>
-          </w:tcPr>
-          <w:p>
-            <w:pPr>
-              <w:cnfStyle w:val="000000000000" w:firstRow="0" w:lastRow="0" w:firstColumn="0" w:lastColumn="0" w:oddVBand="0" w:evenVBand="0" w:oddHBand="0" w:evenHBand="0" w:firstRowFirstColumn="0" w:firstRowLastColumn="0" w:lastRowFirstColumn="0" w:lastRowLastColumn="0"/>
-            </w:pPr>
-          </w:p>
-        </w:tc>
-      </w:tr>
-      <w:tr>
-        <w:trPr>
-          <w:cnfStyle w:val="000000100000" w:firstRow="0" w:lastRow="0" w:firstColumn="0" w:lastColumn="0" w:oddVBand="0" w:evenVBand="0" w:oddHBand="1" w:evenHBand="0" w:firstRowFirstColumn="0" w:firstRowLastColumn="0" w:lastRowFirstColumn="0" w:lastRowLastColumn="0"/>
-        </w:trPr>
-        <w:tc>
-          <w:tcPr>
-            <w:cnfStyle w:val="001000000000" w:firstRow="0" w:lastRow="0" w:firstColumn="1" w:lastColumn="0" w:oddVBand="0" w:evenVBand="0" w:oddHBand="0" w:evenHBand="0" w:firstRowFirstColumn="0" w:firstRowLastColumn="0" w:lastRowFirstColumn="0" w:lastRowLastColumn="0"/>
-            <w:tcW w:w="2661" w:type="dxa"/>
-          </w:tcPr>
-          <w:p>
-            <w:r>
-              <w:t>number of non-zeros</w:t>
-            </w:r>
-          </w:p>
-        </w:tc>
-        <w:tc>
-          <w:tcPr>
-            <w:tcW w:w="2065" w:type="dxa"/>
-          </w:tcPr>
-          <w:p>
-            <w:pPr>
-              <w:cnfStyle w:val="000000100000" w:firstRow="0" w:lastRow="0" w:firstColumn="0" w:lastColumn="0" w:oddVBand="0" w:evenVBand="0" w:oddHBand="1" w:evenHBand="0" w:firstRowFirstColumn="0" w:firstRowLastColumn="0" w:lastRowFirstColumn="0" w:lastRowLastColumn="0"/>
-            </w:pPr>
-            <w:r>
-              <w:t>232154</w:t>
-            </w:r>
-          </w:p>
-        </w:tc>
-        <w:tc>
-          <w:tcPr>
-            <w:tcW w:w="2065" w:type="dxa"/>
-          </w:tcPr>
-          <w:p>
-            <w:pPr>
-              <w:cnfStyle w:val="000000100000" w:firstRow="0" w:lastRow="0" w:firstColumn="0" w:lastColumn="0" w:oddVBand="0" w:evenVBand="0" w:oddHBand="1" w:evenHBand="0" w:firstRowFirstColumn="0" w:firstRowLastColumn="0" w:lastRowFirstColumn="0" w:lastRowLastColumn="0"/>
-            </w:pPr>
-            <w:r>
-              <w:t>123705583</w:t>
-            </w:r>
-          </w:p>
-        </w:tc>
-        <w:tc>
-          <w:tcPr>
-            <w:tcW w:w="2065" w:type="dxa"/>
-          </w:tcPr>
-          <w:p>
-            <w:pPr>
-              <w:cnfStyle w:val="000000100000" w:firstRow="0" w:lastRow="0" w:firstColumn="0" w:lastColumn="0" w:oddVBand="0" w:evenVBand="0" w:oddHBand="1" w:evenHBand="0" w:firstRowFirstColumn="0" w:firstRowLastColumn="0" w:lastRowFirstColumn="0" w:lastRowLastColumn="0"/>
-            </w:pPr>
-          </w:p>
-        </w:tc>
-      </w:tr>
-      <w:tr>
-        <w:tc>
-          <w:tcPr>
-            <w:cnfStyle w:val="001000000000" w:firstRow="0" w:lastRow="0" w:firstColumn="1" w:lastColumn="0" w:oddVBand="0" w:evenVBand="0" w:oddHBand="0" w:evenHBand="0" w:firstRowFirstColumn="0" w:firstRowLastColumn="0" w:lastRowFirstColumn="0" w:lastRowLastColumn="0"/>
-            <w:tcW w:w="2661" w:type="dxa"/>
-          </w:tcPr>
-          <w:p>
-            <w:r>
-              <w:t>sparsity</w:t>
-            </w:r>
-          </w:p>
-        </w:tc>
-        <w:tc>
-          <w:tcPr>
-            <w:tcW w:w="2065" w:type="dxa"/>
-          </w:tcPr>
-          <w:p>
-            <w:pPr>
-              <w:cnfStyle w:val="000000000000" w:firstRow="0" w:lastRow="0" w:firstColumn="0" w:lastColumn="0" w:oddVBand="0" w:evenVBand="0" w:oddHBand="0" w:evenHBand="0" w:firstRowFirstColumn="0" w:firstRowLastColumn="0" w:lastRowFirstColumn="0" w:lastRowLastColumn="0"/>
-            </w:pPr>
-            <w:r>
-              <w:t>0.00%</w:t>
-            </w:r>
-          </w:p>
-        </w:tc>
-        <w:tc>
-          <w:tcPr>
-            <w:tcW w:w="2065" w:type="dxa"/>
-          </w:tcPr>
-          <w:p>
-            <w:pPr>
-              <w:cnfStyle w:val="000000000000" w:firstRow="0" w:lastRow="0" w:firstColumn="0" w:lastColumn="0" w:oddVBand="0" w:evenVBand="0" w:oddHBand="0" w:evenHBand="0" w:firstRowFirstColumn="0" w:firstRowLastColumn="0" w:lastRowFirstColumn="0" w:lastRowLastColumn="0"/>
-            </w:pPr>
-            <w:r>
-              <w:t>1.43%</w:t>
-            </w:r>
-          </w:p>
-        </w:tc>
-        <w:tc>
-          <w:tcPr>
-            <w:tcW w:w="2065" w:type="dxa"/>
-          </w:tcPr>
-          <w:p>
-            <w:pPr>
-              <w:cnfStyle w:val="000000000000" w:firstRow="0" w:lastRow="0" w:firstColumn="0" w:lastColumn="0" w:oddVBand="0" w:evenVBand="0" w:oddHBand="0" w:evenHBand="0" w:firstRowFirstColumn="0" w:firstRowLastColumn="0" w:lastRowFirstColumn="0" w:lastRowLastColumn="0"/>
-            </w:pPr>
-          </w:p>
-        </w:tc>
-      </w:tr>
-    </w:tbl>
-    <w:p/>
-    <w:p>
-      <w:r>
-        <w:t xml:space="preserve">Additional combinations can be studied to find a more optimal configuration. </w:t>
-      </w:r>
-    </w:p>
-    <w:p/>
-    <w:p>
-      <w:r>
-        <w:t xml:space="preserve">The vectorizer is then applied to the review text column and stored to a new numpy array: </w:t>
-      </w:r>
-    </w:p>
-    <w:p>
-      <w:r>
-        <w:t xml:space="preserve">    ```</w:t>
-      </w:r>
-    </w:p>
-    <w:p>
-      <w:r>
-        <w:t xml:space="preserve">    # Vectorize text and convert the result to an Numpy array</w:t>
-      </w:r>
-    </w:p>
-    <w:p>
-      <w:r>
-        <w:t xml:space="preserve">    vectorized_text_array = vectorizer.transform(joint_df['text']).toarray()</w:t>
-      </w:r>
-    </w:p>
-    <w:p>
-      <w:r>
-        <w:t xml:space="preserve">    </w:t>
-      </w:r>
-      <w:r>
-        <w:t>```</w:t>
-      </w:r>
-    </w:p>
-    <w:p>
-      <w:r>
-        <w:t>The most common words do no indicate any abnormities or outliers.</w:t>
-      </w:r>
-    </w:p>
-    <w:p/>
+        <w:t>### 11. Saving the output</w:t>
+      </w:r>
+    </w:p>
+    <w:p>
+      <w:r>
+        <w:t>The</w:t>
+      </w:r>
+      <w:r>
+        <w:t xml:space="preserve"> output of this analysis is the </w:t>
+      </w:r>
+      <w:r>
+        <w:t>merged data of reviews and restaurants in the USA</w:t>
+      </w:r>
+      <w:r>
+        <w:t xml:space="preserve"> that has been pre-processed. In total, the output CSV file will have 11 columns (excluding an index). This file `</w:t>
+      </w:r>
+      <w:r>
+        <w:t xml:space="preserve"> restaurant_reviews.csv</w:t>
+      </w:r>
+      <w:r>
+        <w:t>` will be</w:t>
+      </w:r>
+      <w:r>
+        <w:t xml:space="preserve"> stored in new files </w:t>
+      </w:r>
+      <w:r>
+        <w:t>folder titled</w:t>
+      </w:r>
+      <w:r>
+        <w:t xml:space="preserve"> `</w:t>
+      </w:r>
+      <w:r>
+        <w:t>02_processed_data</w:t>
+      </w:r>
+      <w:r>
+        <w:t xml:space="preserve">`. </w:t>
+      </w:r>
+    </w:p>
+    <w:p/>
+    <w:p>
+      <w:r>
+        <w:t xml:space="preserve">Note that due to the restrictions of data use, these files will not be shared in a public repository. </w:t>
+      </w:r>
+    </w:p>
+    <w:p/>
+    <w:p>
+      <w:r>
+        <w:t xml:space="preserve">A quick verification of the data integrity was conducted using `.shape` `.info()` on both the saved data frame, as well as the loaded data frame. No issues were identified. </w:t>
+      </w:r>
+    </w:p>
     <w:p>
       <w:pPr>
         <w:pStyle w:val="Heading3"/>
       </w:pPr>
       <w:r>
-        <w:t>### 12. Saving the output</w:t>
-      </w:r>
-    </w:p>
-    <w:p>
-      <w:r>
-        <w:t>The</w:t>
-      </w:r>
-      <w:r>
-        <w:t xml:space="preserve"> </w:t>
-      </w:r>
-      <w:r>
-        <w:t xml:space="preserve">output of this analysis is the 2 </w:t>
-      </w:r>
-      <w:r>
-        <w:t xml:space="preserve">sets of data saved: </w:t>
-      </w:r>
-    </w:p>
-    <w:p>
-      <w:pPr>
-        <w:pStyle w:val="ListParagraph"/>
-        <w:numPr>
-          <w:ilvl w:val="0"/>
-          <w:numId w:val="1"/>
-        </w:numPr>
-      </w:pPr>
-      <w:r>
-        <w:t>`</w:t>
-      </w:r>
-      <w:r>
-        <w:t>restaurant_reviews.csv</w:t>
-      </w:r>
-      <w:r>
-        <w:t xml:space="preserve">` - </w:t>
-      </w:r>
-      <w:r>
-        <w:t>merged data of reviews and restaurants in the USA</w:t>
-      </w:r>
-      <w:r>
-        <w:t xml:space="preserve"> </w:t>
-      </w:r>
-    </w:p>
-    <w:p>
-      <w:pPr>
-        <w:pStyle w:val="ListParagraph"/>
-        <w:numPr>
-          <w:ilvl w:val="0"/>
-          <w:numId w:val="1"/>
-        </w:numPr>
-      </w:pPr>
-      <w:r>
-        <w:t>`</w:t>
-      </w:r>
-      <w:r>
-        <w:t>vectorized_reviews.npy</w:t>
-      </w:r>
-      <w:r>
-        <w:t xml:space="preserve">` - </w:t>
-      </w:r>
-      <w:r>
-        <w:t>vectorized text array</w:t>
-      </w:r>
-    </w:p>
-    <w:p>
-      <w:r>
-        <w:t>These will be stored in new files in the folder: `</w:t>
-      </w:r>
-      <w:r>
-        <w:t>02_processed_data</w:t>
-      </w:r>
-      <w:r>
-        <w:t xml:space="preserve">` </w:t>
-      </w:r>
-    </w:p>
-    <w:p/>
-    <w:p>
-      <w:r>
-        <w:t>Note that due to the restrictions of data use, these files will not be shared in a public repo</w:t>
-      </w:r>
-      <w:r>
-        <w:t>sitory</w:t>
-      </w:r>
-      <w:r>
-        <w:t xml:space="preserve">. </w:t>
-      </w:r>
-    </w:p>
-    <w:p>
-      <w:pPr>
-        <w:pStyle w:val="Heading3"/>
-      </w:pPr>
-      <w:r>
         <w:t xml:space="preserve">References: </w:t>
       </w:r>
     </w:p>
@@ -1764,31 +1292,7 @@
         <w:t>)</w:t>
       </w:r>
     </w:p>
-    <w:p>
-      <w:r>
-        <w:t>[7</w:t>
-      </w:r>
-      <w:r>
-        <w:t>] (</w:t>
-      </w:r>
-      <w:r>
-        <w:t>http://scikit-learn.org/stable/modules/generated/sklearn.feature_extraction.text.CountVectorizer.html</w:t>
-      </w:r>
-      <w:r>
-        <w:t>)</w:t>
-      </w:r>
-    </w:p>
-    <w:p>
-      <w:r>
-        <w:t xml:space="preserve"> [8] (</w:t>
-      </w:r>
-      <w:r>
-        <w:t>https://stackoverflow.com/questions/22920801/can-i-use-countvectorizer-in-scikit-learn-to-count-frequency-of-documents-that-w</w:t>
-      </w:r>
-      <w:r>
-        <w:t>)</w:t>
-      </w:r>
-    </w:p>
+    <w:p/>
     <w:sectPr>
       <w:footerReference w:type="even" r:id="rId12"/>
       <w:footerReference w:type="default" r:id="rId13"/>
@@ -3402,7 +2906,7 @@
 </file>
 
 <file path=customXml/itemProps1.xml><?xml version="1.0" encoding="utf-8"?>
-<ds:datastoreItem xmlns:ds="http://schemas.openxmlformats.org/officeDocument/2006/customXml" ds:itemID="{9991FC51-303A-AB4D-9CEF-4BCD0A9C4477}">
+<ds:datastoreItem xmlns:ds="http://schemas.openxmlformats.org/officeDocument/2006/customXml" ds:itemID="{95FDD71A-DF19-D140-B71F-DAD4BDCE4ACF}">
   <ds:schemaRefs>
     <ds:schemaRef ds:uri="http://schemas.openxmlformats.org/officeDocument/2006/bibliography"/>
   </ds:schemaRefs>

</xml_diff>